<commit_message>
Terminei a atividade de Jarba
</commit_message>
<xml_diff>
--- a/Atividade 1.docx
+++ b/Atividade 1.docx
@@ -275,6 +275,282 @@
         </w:rPr>
         <w:t xml:space="preserve">O traceback mostrava que o erro acontecia exatamente na linha que usava uma função de uma biblioteca externa.</w:t>
       </w:r>
+    </w:p>
+    <w:p>
+      <w:pPr>
+        <w:spacing w:before="0" w:after="160" w:line="259"/>
+        <w:ind w:right="0" w:left="0" w:firstLine="0"/>
+        <w:jc w:val="both"/>
+        <w:rPr>
+          <w:rFonts w:ascii="Arial" w:hAnsi="Arial" w:cs="Arial" w:eastAsia="Arial"/>
+          <w:color w:val="auto"/>
+          <w:spacing w:val="0"/>
+          <w:position w:val="0"/>
+          <w:sz w:val="24"/>
+          <w:shd w:fill="auto" w:val="clear"/>
+        </w:rPr>
+      </w:pPr>
+      <w:r>
+        <w:rPr>
+          <w:rFonts w:ascii="Arial" w:hAnsi="Arial" w:cs="Arial" w:eastAsia="Arial"/>
+          <w:color w:val="auto"/>
+          <w:spacing w:val="0"/>
+          <w:position w:val="0"/>
+          <w:sz w:val="24"/>
+          <w:shd w:fill="auto" w:val="clear"/>
+        </w:rPr>
+        <w:t xml:space="preserve">Depois ficou claro de que o que quebrou nosso código foi algo “de fora” do projeto. E um pouco de busca mostrou que o </w:t>
+      </w:r>
+      <w:r>
+        <w:rPr>
+          <w:rFonts w:ascii="Arial" w:hAnsi="Arial" w:cs="Arial" w:eastAsia="Arial"/>
+          <w:b/>
+          <w:color w:val="auto"/>
+          <w:spacing w:val="0"/>
+          <w:position w:val="0"/>
+          <w:sz w:val="24"/>
+          <w:shd w:fill="auto" w:val="clear"/>
+        </w:rPr>
+        <w:t xml:space="preserve">reprint </w:t>
+      </w:r>
+      <w:r>
+        <w:rPr>
+          <w:rFonts w:ascii="Arial" w:hAnsi="Arial" w:cs="Arial" w:eastAsia="Arial"/>
+          <w:color w:val="auto"/>
+          <w:spacing w:val="0"/>
+          <w:position w:val="0"/>
+          <w:sz w:val="24"/>
+          <w:shd w:fill="auto" w:val="clear"/>
+        </w:rPr>
+        <w:t xml:space="preserve">havia mudado parte do código da função que estava sendo utilizado.</w:t>
+      </w:r>
+    </w:p>
+    <w:p>
+      <w:pPr>
+        <w:spacing w:before="0" w:after="160" w:line="259"/>
+        <w:ind w:right="0" w:left="0" w:firstLine="0"/>
+        <w:jc w:val="both"/>
+        <w:rPr>
+          <w:rFonts w:ascii="Arial" w:hAnsi="Arial" w:cs="Arial" w:eastAsia="Arial"/>
+          <w:color w:val="auto"/>
+          <w:spacing w:val="0"/>
+          <w:position w:val="0"/>
+          <w:sz w:val="24"/>
+          <w:shd w:fill="auto" w:val="clear"/>
+        </w:rPr>
+      </w:pPr>
+      <w:r>
+        <w:rPr>
+          <w:rFonts w:ascii="Arial" w:hAnsi="Arial" w:cs="Arial" w:eastAsia="Arial"/>
+          <w:color w:val="auto"/>
+          <w:spacing w:val="0"/>
+          <w:position w:val="0"/>
+          <w:sz w:val="24"/>
+          <w:shd w:fill="auto" w:val="clear"/>
+        </w:rPr>
+        <w:t xml:space="preserve">O jeito mais fácil de testar e confirmar foi reinstalar a versão anterior do pacote e tentar rodar novamente o comando. Feito isso, confirmamos que a versão recente quebra o Jarbas.</w:t>
+      </w:r>
+    </w:p>
+    <w:p>
+      <w:pPr>
+        <w:spacing w:before="0" w:after="160" w:line="259"/>
+        <w:ind w:right="0" w:left="0" w:firstLine="0"/>
+        <w:jc w:val="both"/>
+        <w:rPr>
+          <w:rFonts w:ascii="Arial" w:hAnsi="Arial" w:cs="Arial" w:eastAsia="Arial"/>
+          <w:color w:val="auto"/>
+          <w:spacing w:val="0"/>
+          <w:position w:val="0"/>
+          <w:sz w:val="24"/>
+          <w:shd w:fill="auto" w:val="clear"/>
+        </w:rPr>
+      </w:pPr>
+      <w:r>
+        <w:rPr>
+          <w:rFonts w:ascii="Arial" w:hAnsi="Arial" w:cs="Arial" w:eastAsia="Arial"/>
+          <w:color w:val="auto"/>
+          <w:spacing w:val="0"/>
+          <w:position w:val="0"/>
+          <w:sz w:val="24"/>
+          <w:shd w:fill="auto" w:val="clear"/>
+        </w:rPr>
+        <w:t xml:space="preserve">Se o </w:t>
+      </w:r>
+      <w:r>
+        <w:rPr>
+          <w:rFonts w:ascii="Arial" w:hAnsi="Arial" w:cs="Arial" w:eastAsia="Arial"/>
+          <w:b/>
+          <w:color w:val="auto"/>
+          <w:spacing w:val="0"/>
+          <w:position w:val="0"/>
+          <w:sz w:val="24"/>
+          <w:shd w:fill="auto" w:val="clear"/>
+        </w:rPr>
+        <w:t xml:space="preserve">reprint </w:t>
+      </w:r>
+      <w:r>
+        <w:rPr>
+          <w:rFonts w:ascii="Arial" w:hAnsi="Arial" w:cs="Arial" w:eastAsia="Arial"/>
+          <w:color w:val="auto"/>
+          <w:spacing w:val="0"/>
+          <w:position w:val="0"/>
+          <w:sz w:val="24"/>
+          <w:shd w:fill="auto" w:val="clear"/>
+        </w:rPr>
+        <w:t xml:space="preserve">não versionasse as suas alterações de códigos além do tradicional git, seria muito difícil voltar a usar a versão anterior. Nesse caso a mudança do código tornou possível e fácil de voltar a usar localmente a versão anterior.</w:t>
+      </w:r>
+    </w:p>
+    <w:p>
+      <w:pPr>
+        <w:spacing w:before="0" w:after="160" w:line="259"/>
+        <w:ind w:right="0" w:left="0" w:firstLine="0"/>
+        <w:jc w:val="both"/>
+        <w:rPr>
+          <w:rFonts w:ascii="Arial" w:hAnsi="Arial" w:cs="Arial" w:eastAsia="Arial"/>
+          <w:color w:val="auto"/>
+          <w:spacing w:val="0"/>
+          <w:position w:val="0"/>
+          <w:sz w:val="24"/>
+          <w:shd w:fill="auto" w:val="clear"/>
+        </w:rPr>
+      </w:pPr>
+      <w:r>
+        <w:rPr>
+          <w:rFonts w:ascii="Arial" w:hAnsi="Arial" w:cs="Arial" w:eastAsia="Arial"/>
+          <w:color w:val="auto"/>
+          <w:spacing w:val="0"/>
+          <w:position w:val="0"/>
+          <w:sz w:val="24"/>
+          <w:shd w:fill="auto" w:val="clear"/>
+        </w:rPr>
+        <w:t xml:space="preserve">PyUp além de ser u</w:t>
+      </w:r>
+      <w:r>
+        <w:rPr>
+          <w:rFonts w:ascii="Arial" w:hAnsi="Arial" w:cs="Arial" w:eastAsia="Arial"/>
+          <w:color w:val="24292E"/>
+          <w:spacing w:val="0"/>
+          <w:position w:val="0"/>
+          <w:sz w:val="24"/>
+          <w:shd w:fill="FFFFFF" w:val="clear"/>
+        </w:rPr>
+        <w:t xml:space="preserve">ma ferramenta que atualiza todos os arquivos de dependência do Python de seu projeto através de solicitações pull no GitHub / GitLab</w:t>
+      </w:r>
+      <w:r>
+        <w:rPr>
+          <w:rFonts w:ascii="Segoe UI" w:hAnsi="Segoe UI" w:cs="Segoe UI" w:eastAsia="Segoe UI"/>
+          <w:color w:val="24292E"/>
+          <w:spacing w:val="0"/>
+          <w:position w:val="0"/>
+          <w:sz w:val="22"/>
+          <w:shd w:fill="FFFFFF" w:val="clear"/>
+        </w:rPr>
+        <w:t xml:space="preserve">. É</w:t>
+      </w:r>
+      <w:r>
+        <w:rPr>
+          <w:rFonts w:ascii="Arial" w:hAnsi="Arial" w:cs="Arial" w:eastAsia="Arial"/>
+          <w:color w:val="auto"/>
+          <w:spacing w:val="0"/>
+          <w:position w:val="0"/>
+          <w:sz w:val="24"/>
+          <w:shd w:fill="auto" w:val="clear"/>
+        </w:rPr>
+        <w:t xml:space="preserve"> construído para resolver estruturas especificas, e ambientes Python complexos. Por exemplo, analisa arquivos requirements.txt, setup.cfg, tox.ini, Pipfiles e Conda.</w:t>
+      </w:r>
+    </w:p>
+    <w:p>
+      <w:pPr>
+        <w:spacing w:before="0" w:after="160" w:line="259"/>
+        <w:ind w:right="0" w:left="0" w:firstLine="0"/>
+        <w:jc w:val="both"/>
+        <w:rPr>
+          <w:rFonts w:ascii="Arial" w:hAnsi="Arial" w:cs="Arial" w:eastAsia="Arial"/>
+          <w:color w:val="auto"/>
+          <w:spacing w:val="0"/>
+          <w:position w:val="0"/>
+          <w:sz w:val="24"/>
+          <w:shd w:fill="auto" w:val="clear"/>
+        </w:rPr>
+      </w:pPr>
+      <w:r>
+        <w:rPr>
+          <w:rFonts w:ascii="Arial" w:hAnsi="Arial" w:cs="Arial" w:eastAsia="Arial"/>
+          <w:color w:val="auto"/>
+          <w:spacing w:val="0"/>
+          <w:position w:val="0"/>
+          <w:sz w:val="24"/>
+          <w:shd w:fill="auto" w:val="clear"/>
+        </w:rPr>
+        <w:t xml:space="preserve">Ele contribuiu na análise de arquivos, mantendo sua base de código segura. Atualizada ele aciona as integrações no repositório do GitHub, executa testes de CI automaticamente e é altamente configurável.</w:t>
+      </w:r>
+    </w:p>
+    <w:p>
+      <w:pPr>
+        <w:spacing w:before="0" w:after="160" w:line="259"/>
+        <w:ind w:right="0" w:left="0" w:firstLine="0"/>
+        <w:jc w:val="both"/>
+        <w:rPr>
+          <w:rFonts w:ascii="Arial" w:hAnsi="Arial" w:cs="Arial" w:eastAsia="Arial"/>
+          <w:color w:val="auto"/>
+          <w:spacing w:val="0"/>
+          <w:position w:val="0"/>
+          <w:sz w:val="24"/>
+          <w:shd w:fill="auto" w:val="clear"/>
+        </w:rPr>
+      </w:pPr>
+      <w:r>
+        <w:rPr>
+          <w:rFonts w:ascii="Arial" w:hAnsi="Arial" w:cs="Arial" w:eastAsia="Arial"/>
+          <w:color w:val="auto"/>
+          <w:spacing w:val="0"/>
+          <w:position w:val="0"/>
+          <w:sz w:val="24"/>
+          <w:shd w:fill="auto" w:val="clear"/>
+        </w:rPr>
+        <w:t xml:space="preserve">Ele pode colabora no relato da situação avisando outras pessoas das mudanças que foram feitas.</w:t>
+      </w:r>
+    </w:p>
+    <w:p>
+      <w:pPr>
+        <w:spacing w:before="0" w:after="160" w:line="259"/>
+        <w:ind w:right="0" w:left="0" w:firstLine="0"/>
+        <w:jc w:val="both"/>
+        <w:rPr>
+          <w:rFonts w:ascii="Arial" w:hAnsi="Arial" w:cs="Arial" w:eastAsia="Arial"/>
+          <w:color w:val="auto"/>
+          <w:spacing w:val="0"/>
+          <w:position w:val="0"/>
+          <w:sz w:val="24"/>
+          <w:shd w:fill="auto" w:val="clear"/>
+        </w:rPr>
+      </w:pPr>
+      <w:r>
+        <w:rPr>
+          <w:rFonts w:ascii="Arial" w:hAnsi="Arial" w:cs="Arial" w:eastAsia="Arial"/>
+          <w:color w:val="auto"/>
+          <w:spacing w:val="0"/>
+          <w:position w:val="0"/>
+          <w:sz w:val="24"/>
+          <w:shd w:fill="auto" w:val="clear"/>
+        </w:rPr>
+        <w:t xml:space="preserve">Ele ajudou no problema alterando o código permitindo usar a versão anterior.</w:t>
+      </w:r>
+    </w:p>
+    <w:p>
+      <w:pPr>
+        <w:spacing w:before="0" w:after="200" w:line="276"/>
+        <w:ind w:right="0" w:left="0" w:firstLine="0"/>
+        <w:jc w:val="left"/>
+        <w:rPr>
+          <w:rFonts w:ascii="Calibri" w:hAnsi="Calibri" w:cs="Calibri" w:eastAsia="Calibri"/>
+          <w:color w:val="auto"/>
+          <w:spacing w:val="0"/>
+          <w:position w:val="0"/>
+          <w:sz w:val="22"/>
+          <w:shd w:fill="auto" w:val="clear"/>
+        </w:rPr>
+      </w:pPr>
     </w:p>
   </w:body>
 </w:document>

</xml_diff>